<commit_message>
v4.4 - handle trailing spaces after ranges containing symbols.
</commit_message>
<xml_diff>
--- a/Interlinear/Interlinear.docx
+++ b/Interlinear/Interlinear.docx
@@ -17,7 +17,12 @@
         <w:fldChar w:fldCharType="separate"/>
       </w:r>
       <w:r>
-        <w:t>Interlinear User Guide</w:t>
+        <w:t>Interlinear User Guid</w:t>
+      </w:r>
+      <w:bookmarkStart w:id="0" w:name="_GoBack"/>
+      <w:bookmarkEnd w:id="0"/>
+      <w:r>
+        <w:t>e</w:t>
       </w:r>
       <w:r>
         <w:fldChar w:fldCharType="end"/>
@@ -117,7 +122,7 @@
       <w:r>
         <w:t>was developed for MissionAssist, so it is copyright to that organisation, but distributed under the GNU General Public License (</w:t>
       </w:r>
-      <w:hyperlink r:id="rId7" w:history="1">
+      <w:hyperlink r:id="rId9" w:history="1">
         <w:r>
           <w:rPr>
             <w:rStyle w:val="Hyperlink"/>
@@ -194,7 +199,7 @@
                     <pic:cNvPicPr/>
                   </pic:nvPicPr>
                   <pic:blipFill>
-                    <a:blip r:embed="rId8"/>
+                    <a:blip r:embed="rId10"/>
                     <a:stretch>
                       <a:fillRect/>
                     </a:stretch>
@@ -218,7 +223,6 @@
     <w:p/>
     <w:p>
       <w:r>
-        <w:lastRenderedPageBreak/>
         <w:t>Click the Browse buttons to insert the file names for legacy, Unicode and the Excel spreadsheet.</w:t>
       </w:r>
       <w:r>
@@ -279,9 +283,9 @@
         </w:rPr>
         <w:drawing>
           <wp:inline distT="0" distB="0" distL="0" distR="0">
-            <wp:extent cx="4486901" cy="3158913"/>
+            <wp:extent cx="6858000" cy="4828239"/>
             <wp:effectExtent l="0" t="0" r="0" b="0"/>
-            <wp:docPr id="4" name="Picture 4"/>
+            <wp:docPr id="2" name="Picture 2" descr="D:\Users\Stephen\Documents\Visual Studio 2013\Projects\Interlinear.git\Interlinear\FirstView.png"/>
             <wp:cNvGraphicFramePr>
               <a:graphicFrameLocks xmlns:a="http://schemas.openxmlformats.org/drawingml/2006/main" noChangeAspect="1"/>
             </wp:cNvGraphicFramePr>
@@ -289,29 +293,36 @@
               <a:graphicData uri="http://schemas.openxmlformats.org/drawingml/2006/picture">
                 <pic:pic xmlns:pic="http://schemas.openxmlformats.org/drawingml/2006/picture">
                   <pic:nvPicPr>
-                    <pic:cNvPr id="4" name="FirstView.png"/>
-                    <pic:cNvPicPr/>
+                    <pic:cNvPr id="0" name="Picture 1" descr="D:\Users\Stephen\Documents\Visual Studio 2013\Projects\Interlinear.git\Interlinear\FirstView.png"/>
+                    <pic:cNvPicPr>
+                      <a:picLocks noChangeAspect="1" noChangeArrowheads="1"/>
+                    </pic:cNvPicPr>
                   </pic:nvPicPr>
                   <pic:blipFill>
-                    <a:blip r:embed="rId9">
+                    <a:blip r:embed="rId11">
                       <a:extLst>
                         <a:ext uri="{28A0092B-C50C-407E-A947-70E740481C1C}">
                           <a14:useLocalDpi xmlns:a14="http://schemas.microsoft.com/office/drawing/2010/main" val="0"/>
                         </a:ext>
                       </a:extLst>
                     </a:blip>
+                    <a:srcRect/>
                     <a:stretch>
                       <a:fillRect/>
                     </a:stretch>
                   </pic:blipFill>
-                  <pic:spPr>
+                  <pic:spPr bwMode="auto">
                     <a:xfrm>
                       <a:off x="0" y="0"/>
-                      <a:ext cx="4486901" cy="3158913"/>
+                      <a:ext cx="6858000" cy="4828239"/>
                     </a:xfrm>
                     <a:prstGeom prst="rect">
                       <a:avLst/>
                     </a:prstGeom>
+                    <a:noFill/>
+                    <a:ln>
+                      <a:noFill/>
+                    </a:ln>
                   </pic:spPr>
                 </pic:pic>
               </a:graphicData>
@@ -381,8 +392,6 @@
       <w:r>
         <w:t xml:space="preserve"> Unfortunately, because the program is doing much copying and pasting, it runs very slowly at present, though we hope to improve performance in future.</w:t>
       </w:r>
-      <w:bookmarkStart w:id="0" w:name="_GoBack"/>
-      <w:bookmarkEnd w:id="0"/>
     </w:p>
     <w:p/>
     <w:p>
@@ -415,15 +424,25 @@
     </w:p>
     <w:p>
       <w:r>
-        <w:t xml:space="preserve">This application creates hidden instances of Microsoft Word and Excel.  They should shut down on exit, but in the event of a program crash, they may remain running and have to </w:t>
-      </w:r>
-      <w:proofErr w:type="gramStart"/>
-      <w:r>
-        <w:t>be shut</w:t>
-      </w:r>
-      <w:proofErr w:type="gramEnd"/>
-      <w:r>
-        <w:t xml:space="preserve"> down manually using Task Manager.</w:t>
+        <w:t>This application creates hidden instances of Microsoft Word and Excel.</w:t>
+      </w:r>
+      <w:r>
+        <w:t xml:space="preserve"> If instances are already open, Interlinear will connect to them and remember that it has done so. It will make them invisible while it runs to improve performance, and make them visible again when it finishes.  If the application {Word or Excel)  is not running before you start, it</w:t>
+      </w:r>
+      <w:r>
+        <w:t xml:space="preserve">  </w:t>
+      </w:r>
+      <w:r>
+        <w:t>should shut down when Interlinear</w:t>
+      </w:r>
+      <w:r>
+        <w:t xml:space="preserve"> exit</w:t>
+      </w:r>
+      <w:r>
+        <w:t>s</w:t>
+      </w:r>
+      <w:r>
+        <w:t>, but in the event of a program crash, they may remain running and have to be shut down manually using Task Manager.</w:t>
       </w:r>
     </w:p>
     <w:p>
@@ -431,23 +450,16 @@
         <w:pStyle w:val="Heading1"/>
       </w:pPr>
       <w:r>
-        <w:t xml:space="preserve">Modus </w:t>
-      </w:r>
-      <w:proofErr w:type="spellStart"/>
-      <w:r>
-        <w:t>Operandum</w:t>
-      </w:r>
-      <w:proofErr w:type="spellEnd"/>
+        <w:t>Modus Operandum</w:t>
+      </w:r>
     </w:p>
     <w:p>
       <w:r>
         <w:t xml:space="preserve">This program moves through all the stories in Word and copies the text and corresponding fonts to a new document.  It remembers any text boxes it finds for future use.  It then goes through all the stories again and looks for shape ranges that have text.  It copies the text and corresponding fonts for any text boxes not found in the first pass (by checking identity of text and font against the list it held from the first pass).  This is because it </w:t>
       </w:r>
-      <w:proofErr w:type="gramStart"/>
-      <w:r>
-        <w:t>didn’t</w:t>
-      </w:r>
-      <w:proofErr w:type="gramEnd"/>
+      <w:r>
+        <w:t>did not</w:t>
+      </w:r>
       <w:r>
         <w:t xml:space="preserve"> find text boxes in headers and footers during the first pass.  This is the same technique as used by the Character Counting program.</w:t>
       </w:r>
@@ -510,6 +522,7 @@
       </w:r>
     </w:p>
     <w:sectPr>
+      <w:headerReference w:type="default" r:id="rId12"/>
       <w:pgSz w:w="12240" w:h="15840"/>
       <w:pgMar w:top="720" w:right="720" w:bottom="720" w:left="720" w:header="720" w:footer="720" w:gutter="0"/>
       <w:cols w:space="720"/>
@@ -517,6 +530,58 @@
     </w:sectPr>
   </w:body>
 </w:document>
+</file>
+
+<file path=word/endnotes.xml><?xml version="1.0" encoding="utf-8"?>
+<w:endnotes xmlns:wpc="http://schemas.microsoft.com/office/word/2010/wordprocessingCanvas" xmlns:mc="http://schemas.openxmlformats.org/markup-compatibility/2006" xmlns:o="urn:schemas-microsoft-com:office:office" xmlns:r="http://schemas.openxmlformats.org/officeDocument/2006/relationships" xmlns:m="http://schemas.openxmlformats.org/officeDocument/2006/math" xmlns:v="urn:schemas-microsoft-com:vml" xmlns:wp14="http://schemas.microsoft.com/office/word/2010/wordprocessingDrawing" xmlns:wp="http://schemas.openxmlformats.org/drawingml/2006/wordprocessingDrawing" xmlns:w10="urn:schemas-microsoft-com:office:word" xmlns:w="http://schemas.openxmlformats.org/wordprocessingml/2006/main" xmlns:w14="http://schemas.microsoft.com/office/word/2010/wordml" xmlns:w15="http://schemas.microsoft.com/office/word/2012/wordml" xmlns:wpg="http://schemas.microsoft.com/office/word/2010/wordprocessingGroup" xmlns:wpi="http://schemas.microsoft.com/office/word/2010/wordprocessingInk" xmlns:wne="http://schemas.microsoft.com/office/word/2006/wordml" xmlns:wps="http://schemas.microsoft.com/office/word/2010/wordprocessingShape" mc:Ignorable="w14 w15 wp14">
+  <w:endnote w:type="separator" w:id="-1">
+    <w:p>
+      <w:r>
+        <w:separator/>
+      </w:r>
+    </w:p>
+  </w:endnote>
+  <w:endnote w:type="continuationSeparator" w:id="0">
+    <w:p>
+      <w:r>
+        <w:continuationSeparator/>
+      </w:r>
+    </w:p>
+  </w:endnote>
+</w:endnotes>
+</file>
+
+<file path=word/footnotes.xml><?xml version="1.0" encoding="utf-8"?>
+<w:footnotes xmlns:wpc="http://schemas.microsoft.com/office/word/2010/wordprocessingCanvas" xmlns:mc="http://schemas.openxmlformats.org/markup-compatibility/2006" xmlns:o="urn:schemas-microsoft-com:office:office" xmlns:r="http://schemas.openxmlformats.org/officeDocument/2006/relationships" xmlns:m="http://schemas.openxmlformats.org/officeDocument/2006/math" xmlns:v="urn:schemas-microsoft-com:vml" xmlns:wp14="http://schemas.microsoft.com/office/word/2010/wordprocessingDrawing" xmlns:wp="http://schemas.openxmlformats.org/drawingml/2006/wordprocessingDrawing" xmlns:w10="urn:schemas-microsoft-com:office:word" xmlns:w="http://schemas.openxmlformats.org/wordprocessingml/2006/main" xmlns:w14="http://schemas.microsoft.com/office/word/2010/wordml" xmlns:w15="http://schemas.microsoft.com/office/word/2012/wordml" xmlns:wpg="http://schemas.microsoft.com/office/word/2010/wordprocessingGroup" xmlns:wpi="http://schemas.microsoft.com/office/word/2010/wordprocessingInk" xmlns:wne="http://schemas.microsoft.com/office/word/2006/wordml" xmlns:wps="http://schemas.microsoft.com/office/word/2010/wordprocessingShape" mc:Ignorable="w14 w15 wp14">
+  <w:footnote w:type="separator" w:id="-1">
+    <w:p>
+      <w:r>
+        <w:separator/>
+      </w:r>
+    </w:p>
+  </w:footnote>
+  <w:footnote w:type="continuationSeparator" w:id="0">
+    <w:p>
+      <w:r>
+        <w:continuationSeparator/>
+      </w:r>
+    </w:p>
+  </w:footnote>
+</w:footnotes>
+</file>
+
+<file path=word/header1.xml><?xml version="1.0" encoding="utf-8"?>
+<w:hdr xmlns:wpc="http://schemas.microsoft.com/office/word/2010/wordprocessingCanvas" xmlns:mc="http://schemas.openxmlformats.org/markup-compatibility/2006" xmlns:o="urn:schemas-microsoft-com:office:office" xmlns:r="http://schemas.openxmlformats.org/officeDocument/2006/relationships" xmlns:m="http://schemas.openxmlformats.org/officeDocument/2006/math" xmlns:v="urn:schemas-microsoft-com:vml" xmlns:wp14="http://schemas.microsoft.com/office/word/2010/wordprocessingDrawing" xmlns:wp="http://schemas.openxmlformats.org/drawingml/2006/wordprocessingDrawing" xmlns:w10="urn:schemas-microsoft-com:office:word" xmlns:w="http://schemas.openxmlformats.org/wordprocessingml/2006/main" xmlns:w14="http://schemas.microsoft.com/office/word/2010/wordml" xmlns:w15="http://schemas.microsoft.com/office/word/2012/wordml" xmlns:wpg="http://schemas.microsoft.com/office/word/2010/wordprocessingGroup" xmlns:wpi="http://schemas.microsoft.com/office/word/2010/wordprocessingInk" xmlns:wne="http://schemas.microsoft.com/office/word/2006/wordml" xmlns:wps="http://schemas.microsoft.com/office/word/2010/wordprocessingShape" mc:Ignorable="w14 w15 wp14">
+  <w:p>
+    <w:pPr>
+      <w:pStyle w:val="Header"/>
+      <w:jc w:val="right"/>
+    </w:pPr>
+    <w:r>
+      <w:t>V4.4</w:t>
+    </w:r>
+  </w:p>
+</w:hdr>
 </file>
 
 <file path=word/numbering.xml><?xml version="1.0" encoding="utf-8"?>
@@ -1586,6 +1651,54 @@
       <w:color w:val="808080"/>
     </w:rPr>
   </w:style>
+  <w:style w:type="paragraph" w:styleId="Header">
+    <w:name w:val="header"/>
+    <w:basedOn w:val="Normal"/>
+    <w:link w:val="HeaderChar"/>
+    <w:uiPriority w:val="99"/>
+    <w:unhideWhenUsed/>
+    <w:rsid w:val="00ED40C2"/>
+    <w:pPr>
+      <w:tabs>
+        <w:tab w:val="center" w:pos="4513"/>
+        <w:tab w:val="right" w:pos="9026"/>
+      </w:tabs>
+    </w:pPr>
+  </w:style>
+  <w:style w:type="character" w:customStyle="1" w:styleId="HeaderChar">
+    <w:name w:val="Header Char"/>
+    <w:basedOn w:val="DefaultParagraphFont"/>
+    <w:link w:val="Header"/>
+    <w:uiPriority w:val="99"/>
+    <w:rsid w:val="00ED40C2"/>
+    <w:rPr>
+      <w:lang w:val="en-GB"/>
+    </w:rPr>
+  </w:style>
+  <w:style w:type="paragraph" w:styleId="Footer">
+    <w:name w:val="footer"/>
+    <w:basedOn w:val="Normal"/>
+    <w:link w:val="FooterChar"/>
+    <w:uiPriority w:val="99"/>
+    <w:unhideWhenUsed/>
+    <w:rsid w:val="00ED40C2"/>
+    <w:pPr>
+      <w:tabs>
+        <w:tab w:val="center" w:pos="4513"/>
+        <w:tab w:val="right" w:pos="9026"/>
+      </w:tabs>
+    </w:pPr>
+  </w:style>
+  <w:style w:type="character" w:customStyle="1" w:styleId="FooterChar">
+    <w:name w:val="Footer Char"/>
+    <w:basedOn w:val="DefaultParagraphFont"/>
+    <w:link w:val="Footer"/>
+    <w:uiPriority w:val="99"/>
+    <w:rsid w:val="00ED40C2"/>
+    <w:rPr>
+      <w:lang w:val="en-GB"/>
+    </w:rPr>
+  </w:style>
 </w:styles>
 </file>
 
@@ -1629,7 +1742,7 @@
     <w:charset w:val="00"/>
     <w:family w:val="roman"/>
     <w:pitch w:val="variable"/>
-    <w:sig w:usb0="E0002AFF" w:usb1="C0007843" w:usb2="00000009" w:usb3="00000000" w:csb0="000001FF" w:csb1="00000000"/>
+    <w:sig w:usb0="E0002EFF" w:usb1="C0007843" w:usb2="00000009" w:usb3="00000000" w:csb0="000001FF" w:csb1="00000000"/>
   </w:font>
   <w:font w:name="Calibri">
     <w:panose1 w:val="020F0502020204030204"/>
@@ -1637,6 +1750,13 @@
     <w:family w:val="swiss"/>
     <w:pitch w:val="variable"/>
     <w:sig w:usb0="E00002FF" w:usb1="4000ACFF" w:usb2="00000001" w:usb3="00000000" w:csb0="0000019F" w:csb1="00000000"/>
+  </w:font>
+  <w:font w:name="Arial">
+    <w:panose1 w:val="020B0604020202020204"/>
+    <w:charset w:val="00"/>
+    <w:family w:val="swiss"/>
+    <w:pitch w:val="variable"/>
+    <w:sig w:usb0="E0002AFF" w:usb1="C0007843" w:usb2="00000009" w:usb3="00000000" w:csb0="000001FF" w:csb1="00000000"/>
   </w:font>
   <w:font w:name="Calibri Light">
     <w:panose1 w:val="020F0302020204030204"/>
@@ -1675,6 +1795,7 @@
     <w:rsid w:val="00C32E94"/>
     <w:rsid w:val="00EB0A9E"/>
     <w:rsid w:val="00ED1B6D"/>
+    <w:rsid w:val="00F97CF4"/>
   </w:rsids>
   <m:mathPr>
     <m:mathFont m:val="Cambria Math"/>
@@ -1689,7 +1810,7 @@
     <m:intLim m:val="subSup"/>
     <m:naryLim m:val="undOvr"/>
   </m:mathPr>
-  <w:themeFontLang w:val="en-GB"/>
+  <w:themeFontLang w:val="en-GB" w:bidi="ar-SA"/>
   <w:clrSchemeMapping w:bg1="light1" w:t1="dark1" w:bg2="light2" w:t2="dark2" w:accent1="accent1" w:accent2="accent2" w:accent3="accent3" w:accent4="accent4" w:accent5="accent5" w:accent6="accent6" w:hyperlink="hyperlink" w:followedHyperlink="followedHyperlink"/>
   <w:decimalSymbol w:val="."/>
   <w:listSeparator w:val=","/>
@@ -2421,7 +2542,7 @@
 </file>
 
 <file path=customXml/itemProps2.xml><?xml version="1.0" encoding="utf-8"?>
-<ds:datastoreItem xmlns:ds="http://schemas.openxmlformats.org/officeDocument/2006/customXml" ds:itemID="{EC4EB0DE-932A-43C8-B047-D84B196ECDE9}">
+<ds:datastoreItem xmlns:ds="http://schemas.openxmlformats.org/officeDocument/2006/customXml" ds:itemID="{085DBB81-0195-41A2-8585-319635613658}">
   <ds:schemaRefs>
     <ds:schemaRef ds:uri="http://schemas.openxmlformats.org/officeDocument/2006/bibliography"/>
   </ds:schemaRefs>

</xml_diff>

<commit_message>
v4.4 - Solve various segmentation issues
</commit_message>
<xml_diff>
--- a/Interlinear/Interlinear.docx
+++ b/Interlinear/Interlinear.docx
@@ -17,12 +17,7 @@
         <w:fldChar w:fldCharType="separate"/>
       </w:r>
       <w:r>
-        <w:t>Interlinear User Guid</w:t>
-      </w:r>
-      <w:bookmarkStart w:id="0" w:name="_GoBack"/>
-      <w:bookmarkEnd w:id="0"/>
-      <w:r>
-        <w:t>e</w:t>
+        <w:t>Interlinear User Guide</w:t>
       </w:r>
       <w:r>
         <w:fldChar w:fldCharType="end"/>
@@ -55,10 +50,7 @@
         <w:t xml:space="preserve"> </w:t>
       </w:r>
       <w:r>
-        <w:t>30 July</w:t>
-      </w:r>
-      <w:r>
-        <w:t xml:space="preserve"> 2013</w:t>
+        <w:t>13 December 2014</w:t>
       </w:r>
       <w:r>
         <w:fldChar w:fldCharType="begin"/>
@@ -81,23 +73,7 @@
     <w:p/>
     <w:p>
       <w:r>
-        <w:t xml:space="preserve">After documents </w:t>
-      </w:r>
-      <w:proofErr w:type="gramStart"/>
-      <w:r>
-        <w:t>have been converted</w:t>
-      </w:r>
-      <w:proofErr w:type="gramEnd"/>
-      <w:r>
-        <w:t xml:space="preserve"> from legacy fonts to Unicode, it is useful to compare the legacy and Unicode documents to see how successful the conversion has been.  This </w:t>
-      </w:r>
-      <w:proofErr w:type="gramStart"/>
-      <w:r>
-        <w:t>can be done</w:t>
-      </w:r>
-      <w:proofErr w:type="gramEnd"/>
-      <w:r>
-        <w:t xml:space="preserve"> by looking at the documents side-by-side, but this can become difficult, particularly as there may be subtle differences between the fonts that may change the pagination.  It is therefore useful to be able to see the two documents in one place, line-by-line.  This program does this.</w:t>
+        <w:t>After documents have been converted from legacy fonts to Unicode, it is useful to compare the legacy and Unicode documents to see how successful the conversion has been.  This can be done by looking at the documents side-by-side, but this can become difficult, particularly as there may be subtle differences between the fonts that may change the pagination.  It is therefore useful to be able to see the two documents in one place, line-by-line.  This program does this.</w:t>
       </w:r>
     </w:p>
     <w:p/>
@@ -116,11 +92,7 @@
     </w:p>
     <w:p>
       <w:r>
-        <w:t xml:space="preserve">The program </w:t>
-      </w:r>
-      <w:proofErr w:type="gramStart"/>
-      <w:r>
-        <w:t>was developed for MissionAssist, so it is copyright to that organisation, but distributed under the GNU General Public License (</w:t>
+        <w:t>The program was developed for MissionAssist, so it is copyright to that organisation, but distributed under the GNU General Public License (</w:t>
       </w:r>
       <w:hyperlink r:id="rId9" w:history="1">
         <w:r>
@@ -131,11 +103,7 @@
         </w:r>
       </w:hyperlink>
       <w:r>
-        <w:t>)</w:t>
-      </w:r>
-      <w:proofErr w:type="gramEnd"/>
-      <w:r>
-        <w:t>.</w:t>
+        <w:t>).</w:t>
       </w:r>
     </w:p>
     <w:p>
@@ -151,15 +119,7 @@
         <w:t>Open the Interlinear folder in the zip file and execute setup.exe.</w:t>
       </w:r>
       <w:r>
-        <w:t xml:space="preserve">  Until the code </w:t>
-      </w:r>
-      <w:proofErr w:type="gramStart"/>
-      <w:r>
-        <w:t>can be digitally signed</w:t>
-      </w:r>
-      <w:proofErr w:type="gramEnd"/>
-      <w:r>
-        <w:t>, Windows 8 may throw up security warnings that you will have to ignore.</w:t>
+        <w:t xml:space="preserve">  Until the code can be digitally signed, Windows 8 may throw up security warnings that you will have to ignore.</w:t>
       </w:r>
     </w:p>
     <w:p/>
@@ -176,7 +136,6 @@
         <w:t>After installation, you will see this:</w:t>
       </w:r>
     </w:p>
-    <w:p/>
     <w:p>
       <w:r>
         <w:rPr>
@@ -184,9 +143,17 @@
           <w:lang w:eastAsia="en-GB"/>
         </w:rPr>
         <w:drawing>
-          <wp:inline distT="0" distB="0" distL="0" distR="0" wp14:anchorId="18EB36B8" wp14:editId="14A8F5FF">
-            <wp:extent cx="4800600" cy="3971265"/>
+          <wp:anchor distT="0" distB="0" distL="114300" distR="114300" simplePos="0" relativeHeight="251658240" behindDoc="0" locked="0" layoutInCell="1" allowOverlap="1" wp14:anchorId="49778CD7" wp14:editId="0A630015">
+            <wp:simplePos x="0" y="0"/>
+            <wp:positionH relativeFrom="margin">
+              <wp:align>left</wp:align>
+            </wp:positionH>
+            <wp:positionV relativeFrom="paragraph">
+              <wp:posOffset>170180</wp:posOffset>
+            </wp:positionV>
+            <wp:extent cx="4535805" cy="3829050"/>
             <wp:effectExtent l="0" t="0" r="0" b="0"/>
+            <wp:wrapSquare wrapText="bothSides"/>
             <wp:docPr id="1" name="Picture 1"/>
             <wp:cNvGraphicFramePr>
               <a:graphicFrameLocks xmlns:a="http://schemas.openxmlformats.org/drawingml/2006/main" noChangeAspect="1"/>
@@ -199,7 +166,13 @@
                     <pic:cNvPicPr/>
                   </pic:nvPicPr>
                   <pic:blipFill>
-                    <a:blip r:embed="rId10"/>
+                    <a:blip r:embed="rId10">
+                      <a:extLst>
+                        <a:ext uri="{28A0092B-C50C-407E-A947-70E740481C1C}">
+                          <a14:useLocalDpi xmlns:a14="http://schemas.microsoft.com/office/drawing/2010/main" val="0"/>
+                        </a:ext>
+                      </a:extLst>
+                    </a:blip>
                     <a:stretch>
                       <a:fillRect/>
                     </a:stretch>
@@ -207,7 +180,7 @@
                   <pic:spPr>
                     <a:xfrm>
                       <a:off x="0" y="0"/>
-                      <a:ext cx="4806204" cy="3975901"/>
+                      <a:ext cx="4535805" cy="3829050"/>
                     </a:xfrm>
                     <a:prstGeom prst="rect">
                       <a:avLst/>
@@ -216,25 +189,24 @@
                 </pic:pic>
               </a:graphicData>
             </a:graphic>
-          </wp:inline>
+            <wp14:sizeRelH relativeFrom="margin">
+              <wp14:pctWidth>0</wp14:pctWidth>
+            </wp14:sizeRelH>
+            <wp14:sizeRelV relativeFrom="margin">
+              <wp14:pctHeight>0</wp14:pctHeight>
+            </wp14:sizeRelV>
+          </wp:anchor>
         </w:drawing>
       </w:r>
     </w:p>
     <w:p/>
+    <w:p/>
     <w:p>
       <w:r>
         <w:t>Click the Browse buttons to insert the file names for legacy, Unicode and the Excel spreadsheet.</w:t>
       </w:r>
       <w:r>
-        <w:t xml:space="preserve">  The buttons allowing you to segment the files and create the Excel output </w:t>
-      </w:r>
-      <w:proofErr w:type="gramStart"/>
-      <w:r>
-        <w:t>will be enabled</w:t>
-      </w:r>
-      <w:proofErr w:type="gramEnd"/>
-      <w:r>
-        <w:t xml:space="preserve"> as you add the file names.</w:t>
+        <w:t xml:space="preserve">  The buttons allowing you to segment the files and create the Excel output will be enabled as you add the file names.</w:t>
       </w:r>
       <w:r>
         <w:t xml:space="preserve">  The installation process is supposed to put this in your start menu.</w:t>
@@ -276,11 +248,13 @@
       <w:pPr>
         <w:keepNext/>
       </w:pPr>
+      <w:bookmarkStart w:id="0" w:name="_GoBack"/>
       <w:r>
         <w:rPr>
           <w:noProof/>
           <w:lang w:eastAsia="en-GB"/>
         </w:rPr>
+        <w:lastRenderedPageBreak/>
         <w:drawing>
           <wp:inline distT="0" distB="0" distL="0" distR="0">
             <wp:extent cx="6858000" cy="4828239"/>
@@ -330,6 +304,7 @@
           </wp:inline>
         </w:drawing>
       </w:r>
+      <w:bookmarkEnd w:id="0"/>
     </w:p>
     <w:p>
       <w:pPr>
@@ -365,15 +340,7 @@
     </w:p>
     <w:p>
       <w:r>
-        <w:t xml:space="preserve">Once you have entered the file names you can click on the Segment buttons.  If the Excel file name </w:t>
-      </w:r>
-      <w:proofErr w:type="gramStart"/>
-      <w:r>
-        <w:t>has been entered</w:t>
-      </w:r>
-      <w:proofErr w:type="gramEnd"/>
-      <w:r>
-        <w:t xml:space="preserve">, the default is that the segmented data are sent to Excel.  If you have all the file names completed, the Segment </w:t>
+        <w:t xml:space="preserve">Once you have entered the file names you can click on the Segment buttons.  If the Excel file name has been entered, the default is that the segmented data are sent to Excel.  If you have all the file names completed, the Segment </w:t>
       </w:r>
       <w:proofErr w:type="gramStart"/>
       <w:r>
@@ -467,13 +434,8 @@
     <w:p/>
     <w:p>
       <w:r>
-        <w:t xml:space="preserve">The program then cleans up the text, removing text boxes (there may not be any at this point in any case), converting tables to text (again this may not be necessary, but we did this before changing the copying technique), removing paragraph markers and replacing with spaces and also removing various control characters.  It chops up the text into segments of words, the number selected by you, but the default is eight.  It finally </w:t>
-      </w:r>
-      <w:proofErr w:type="gramStart"/>
-      <w:r>
-        <w:t>selects and copies</w:t>
-      </w:r>
-      <w:proofErr w:type="gramEnd"/>
+        <w:t>The program then cleans up the text, removing text boxes (there may not be any at this point in any case), converting tables to text (again this may not be necessary, but we did this before changing the copying technique), removing paragraph markers and replacing with spaces and also removing various control characters.  It chops up the text into segments of words, the number selected by you, but the default is eight.  It finally selects and copies</w:t>
+      </w:r>
       <w:r>
         <w:t xml:space="preserve"> and pastes</w:t>
       </w:r>
@@ -497,15 +459,7 @@
     </w:p>
     <w:p>
       <w:r>
-        <w:t xml:space="preserve">If characters </w:t>
-      </w:r>
-      <w:proofErr w:type="gramStart"/>
-      <w:r>
-        <w:t>have been inserted</w:t>
-      </w:r>
-      <w:proofErr w:type="gramEnd"/>
-      <w:r>
-        <w:t xml:space="preserve"> using the Insert Symbol function, this fact is ‘hidden’ and they appear when viewed in Word to have the same font as the surrounding text.  You can determine that they are inserted symbols by clicking on them, when the Insert Symbol dialogue box will appear.  We are able to find and process them with this program by using the Range.get_XML function to get the XML of the range and looking for w</w:t>
+        <w:t>If characters have been inserted using the Insert Symbol function, this fact is ‘hidden’ and they appear when viewed in Word to have the same font as the surrounding text.  You can determine that they are inserted symbols by clicking on them, when the Insert Symbol dialogue box will appear.  We are able to find and process them with this program by using the Range.get_XML function to get the XML of the range and looking for w</w:t>
       </w:r>
       <w:proofErr w:type="gramStart"/>
       <w:r>
@@ -1792,6 +1746,7 @@
     <w:rsid w:val="005E5ED2"/>
     <w:rsid w:val="005F31F2"/>
     <w:rsid w:val="006E7F42"/>
+    <w:rsid w:val="008055CE"/>
     <w:rsid w:val="00C32E94"/>
     <w:rsid w:val="00EB0A9E"/>
     <w:rsid w:val="00ED1B6D"/>
@@ -2542,7 +2497,7 @@
 </file>
 
 <file path=customXml/itemProps2.xml><?xml version="1.0" encoding="utf-8"?>
-<ds:datastoreItem xmlns:ds="http://schemas.openxmlformats.org/officeDocument/2006/customXml" ds:itemID="{085DBB81-0195-41A2-8585-319635613658}">
+<ds:datastoreItem xmlns:ds="http://schemas.openxmlformats.org/officeDocument/2006/customXml" ds:itemID="{1E760B0C-DBBD-4148-B022-3A1A87A21106}">
   <ds:schemaRefs>
     <ds:schemaRef ds:uri="http://schemas.openxmlformats.org/officeDocument/2006/bibliography"/>
   </ds:schemaRefs>

</xml_diff>

<commit_message>
4.6 - add some debugging code etc.
</commit_message>
<xml_diff>
--- a/Interlinear/Interlinear.docx
+++ b/Interlinear/Interlinear.docx
@@ -50,7 +50,10 @@
         <w:t xml:space="preserve"> </w:t>
       </w:r>
       <w:r>
-        <w:t>24 January 2015</w:t>
+        <w:t>30</w:t>
+      </w:r>
+      <w:r>
+        <w:t xml:space="preserve"> January 2015</w:t>
       </w:r>
       <w:r>
         <w:fldChar w:fldCharType="begin"/>
@@ -81,13 +84,13 @@
           <wp:anchor distT="0" distB="0" distL="114300" distR="114300" simplePos="0" relativeHeight="251658240" behindDoc="0" locked="0" layoutInCell="1" allowOverlap="1" wp14:anchorId="104FAE09" wp14:editId="5BD44CDC">
             <wp:simplePos x="0" y="0"/>
             <wp:positionH relativeFrom="margin">
-              <wp:align>left</wp:align>
+              <wp:posOffset>0</wp:posOffset>
             </wp:positionH>
             <wp:positionV relativeFrom="paragraph">
-              <wp:posOffset>6350</wp:posOffset>
+              <wp:posOffset>261620</wp:posOffset>
             </wp:positionV>
-            <wp:extent cx="3643630" cy="3076575"/>
-            <wp:effectExtent l="0" t="0" r="0" b="9525"/>
+            <wp:extent cx="3643630" cy="2564765"/>
+            <wp:effectExtent l="0" t="0" r="0" b="0"/>
             <wp:wrapSquare wrapText="bothSides"/>
             <wp:docPr id="1" name="Picture 1"/>
             <wp:cNvGraphicFramePr>
@@ -115,7 +118,7 @@
                   <pic:spPr>
                     <a:xfrm>
                       <a:off x="0" y="0"/>
-                      <a:ext cx="3643630" cy="3076575"/>
+                      <a:ext cx="3643630" cy="2564765"/>
                     </a:xfrm>
                     <a:prstGeom prst="rect">
                       <a:avLst/>
@@ -142,12 +145,7 @@
       </w:r>
       <w:proofErr w:type="gramEnd"/>
       <w:r>
-        <w:t xml:space="preserve"> from legacy fonts to Unicode, it is useful to compare the legacy and Unicode documents to see how successful the conversion has been.  This can be done by looking at the documents side-by-side, but this can become difficult, particularly as there may be subtle differences between the fonts that may change the pagination.  It is therefore usefu</w:t>
-      </w:r>
-      <w:bookmarkStart w:id="0" w:name="_GoBack"/>
-      <w:bookmarkEnd w:id="0"/>
-      <w:r>
-        <w:t>l to be able to see the two documents in one place, line-by-line.  This program does this.</w:t>
+        <w:t xml:space="preserve"> from legacy fonts to Unicode, it is useful to compare the legacy and Unicode documents to see how successful the conversion has been.  This can be done by looking at the documents side-by-side, but this can become difficult, particularly as there may be subtle differences between the fonts that may change the pagination.  It is therefore useful to be able to see the two documents in one place, line-by-line.  This program does this.</w:t>
       </w:r>
     </w:p>
     <w:p/>
@@ -428,13 +426,8 @@
         <w:pStyle w:val="Heading1"/>
       </w:pPr>
       <w:r>
-        <w:t xml:space="preserve">Modus </w:t>
-      </w:r>
-      <w:proofErr w:type="spellStart"/>
-      <w:r>
-        <w:t>Operandum</w:t>
-      </w:r>
-      <w:proofErr w:type="spellEnd"/>
+        <w:t>Modus Operandum</w:t>
+      </w:r>
     </w:p>
     <w:p>
       <w:r>
@@ -475,15 +468,7 @@
     </w:p>
     <w:p>
       <w:r>
-        <w:t xml:space="preserve">If characters have been inserted using the Insert Symbol function, this fact is ‘hidden’ and they appear when viewed in Word to have the same font as the surrounding text.  You can determine that they are inserted symbols by clicking on them, when the Insert Symbol dialogue box will appear.  We are able to find and process them with this program by using the </w:t>
-      </w:r>
-      <w:proofErr w:type="spellStart"/>
-      <w:r>
-        <w:t>Range.get_XML</w:t>
-      </w:r>
-      <w:proofErr w:type="spellEnd"/>
-      <w:r>
-        <w:t xml:space="preserve"> function to get the XML of the range and looking for w</w:t>
+        <w:t>If characters have been inserted using the Insert Symbol function, this fact is ‘hidden’ and they appear when viewed in Word to have the same font as the surrounding text.  You can determine that they are inserted symbols by clicking on them, when the Insert Symbol dialogue box will appear.  We are able to find and process them with this program by using the Range.get_XML function to get the XML of the range and looking for w</w:t>
       </w:r>
       <w:proofErr w:type="gramStart"/>
       <w:r>
@@ -491,15 +476,33 @@
       </w:r>
       <w:proofErr w:type="gramEnd"/>
       <w:r>
-        <w:t xml:space="preserve"> nodes.  If we find them, we then analyse the xml and insert the relevant symbols using the </w:t>
-      </w:r>
-      <w:proofErr w:type="spellStart"/>
-      <w:r>
-        <w:t>Selection.InsertSymbol</w:t>
-      </w:r>
-      <w:proofErr w:type="spellEnd"/>
-      <w:r>
-        <w:t xml:space="preserve"> function.  Unfortunately, this slows the program. </w:t>
+        <w:t xml:space="preserve"> nodes.  If we find them, we then analyse the xml and insert the relevant symbols using the Selection.InsertSymbol function.  Unfortunately, this slows the program. </w:t>
+      </w:r>
+    </w:p>
+    <w:p>
+      <w:pPr>
+        <w:pStyle w:val="Heading1"/>
+      </w:pPr>
+      <w:r>
+        <w:t>A note about file corruption</w:t>
+      </w:r>
+    </w:p>
+    <w:p>
+      <w:r>
+        <w:t xml:space="preserve">We have seen a Rich Text Format file where a paragraph </w:t>
+      </w:r>
+      <w:proofErr w:type="gramStart"/>
+      <w:r>
+        <w:t>was corrupted</w:t>
+      </w:r>
+      <w:proofErr w:type="gramEnd"/>
+      <w:r>
+        <w:t xml:space="preserve"> so when the program read it word by word it found itself in an infinite loop.  This could be cured by saving it as a Word 2007+ file and, if necessary do an open+repair on it.  The program now catches such issues and warns you to that effect.</w:t>
+      </w:r>
+      <w:bookmarkStart w:id="0" w:name="_GoBack"/>
+      <w:bookmarkEnd w:id="0"/>
+      <w:r>
+        <w:t xml:space="preserve"> </w:t>
       </w:r>
     </w:p>
     <w:p>
@@ -564,7 +567,7 @@
       <w:jc w:val="right"/>
     </w:pPr>
     <w:r>
-      <w:t>V4.5</w:t>
+      <w:t>V4.6</w:t>
     </w:r>
   </w:p>
 </w:hdr>
@@ -1770,6 +1773,7 @@
   <w:rsids>
     <w:rsidRoot w:val="002259DE"/>
     <w:rsid w:val="00077A7C"/>
+    <w:rsid w:val="00081F3A"/>
     <w:rsid w:val="0014559C"/>
     <w:rsid w:val="002259DE"/>
     <w:rsid w:val="00365F5B"/>
@@ -2531,7 +2535,7 @@
 </file>
 
 <file path=customXml/itemProps2.xml><?xml version="1.0" encoding="utf-8"?>
-<ds:datastoreItem xmlns:ds="http://schemas.openxmlformats.org/officeDocument/2006/customXml" ds:itemID="{A8EBD35F-267A-4A59-B720-0FCBF484F6FC}">
+<ds:datastoreItem xmlns:ds="http://schemas.openxmlformats.org/officeDocument/2006/customXml" ds:itemID="{1A8B8CC6-4D7D-4EA6-9E5F-37E13B72D44E}">
   <ds:schemaRefs>
     <ds:schemaRef ds:uri="http://schemas.openxmlformats.org/officeDocument/2006/bibliography"/>
   </ds:schemaRefs>

</xml_diff>